<commit_message>
3.05 phys & intellect hw
</commit_message>
<xml_diff>
--- a/physics/lab305/3.05 Балин А. А..docx
+++ b/physics/lab305/3.05 Балин А. А..docx
@@ -1,6 +1,6 @@
 
 <file path=word/document.xml><?xml version="1.0" encoding="utf-8"?>
-<w:document xmlns:wpc="http://schemas.microsoft.com/office/word/2010/wordprocessingCanvas" xmlns:cx="http://schemas.microsoft.com/office/drawing/2014/chartex" xmlns:cx1="http://schemas.microsoft.com/office/drawing/2015/9/8/chartex" xmlns:cx2="http://schemas.microsoft.com/office/drawing/2015/10/21/chartex" xmlns:cx3="http://schemas.microsoft.com/office/drawing/2016/5/9/chartex" xmlns:cx4="http://schemas.microsoft.com/office/drawing/2016/5/10/chartex" xmlns:cx5="http://schemas.microsoft.com/office/drawing/2016/5/11/chartex" xmlns:cx6="http://schemas.microsoft.com/office/drawing/2016/5/12/chartex" xmlns:cx7="http://schemas.microsoft.com/office/drawing/2016/5/13/chartex" xmlns:cx8="http://schemas.microsoft.com/office/drawing/2016/5/14/chartex" xmlns:mc="http://schemas.openxmlformats.org/markup-compatibility/2006" xmlns:aink="http://schemas.microsoft.com/office/drawing/2016/ink" xmlns:am3d="http://schemas.microsoft.com/office/drawing/2017/model3d" xmlns:o="urn:schemas-microsoft-com:office:office" xmlns:oel="http://schemas.microsoft.com/office/2019/extlst" xmlns:r="http://schemas.openxmlformats.org/officeDocument/2006/relationships" xmlns:m="http://schemas.openxmlformats.org/officeDocument/2006/math" xmlns:v="urn:schemas-microsoft-com:vml" xmlns:wp14="http://schemas.microsoft.com/office/word/2010/wordprocessingDrawing" xmlns:wp="http://schemas.openxmlformats.org/drawingml/2006/wordprocessingDrawing" xmlns:w10="urn:schemas-microsoft-com:office:word" xmlns:w="http://schemas.openxmlformats.org/wordprocessingml/2006/main" xmlns:w14="http://schemas.microsoft.com/office/word/2010/wordml" xmlns:w15="http://schemas.microsoft.com/office/word/2012/wordml" xmlns:w16cex="http://schemas.microsoft.com/office/word/2018/wordml/cex" xmlns:w16cid="http://schemas.microsoft.com/office/word/2016/wordml/cid" xmlns:w16="http://schemas.microsoft.com/office/word/2018/wordml" xmlns:w16sdtdh="http://schemas.microsoft.com/office/word/2020/wordml/sdtdatahash" xmlns:w16se="http://schemas.microsoft.com/office/word/2015/wordml/symex" xmlns:wpg="http://schemas.microsoft.com/office/word/2010/wordprocessingGroup" xmlns:wpi="http://schemas.microsoft.com/office/word/2010/wordprocessingInk" xmlns:wne="http://schemas.microsoft.com/office/word/2006/wordml" xmlns:wps="http://schemas.microsoft.com/office/word/2010/wordprocessingShape" mc:Ignorable="w14 w15 w16se w16cid w16 w16cex w16sdtdh wp14">
+<w:document xmlns:wpc="http://schemas.microsoft.com/office/word/2010/wordprocessingCanvas" xmlns:cx="http://schemas.microsoft.com/office/drawing/2014/chartex" xmlns:cx1="http://schemas.microsoft.com/office/drawing/2015/9/8/chartex" xmlns:cx2="http://schemas.microsoft.com/office/drawing/2015/10/21/chartex" xmlns:cx3="http://schemas.microsoft.com/office/drawing/2016/5/9/chartex" xmlns:cx4="http://schemas.microsoft.com/office/drawing/2016/5/10/chartex" xmlns:cx5="http://schemas.microsoft.com/office/drawing/2016/5/11/chartex" xmlns:cx6="http://schemas.microsoft.com/office/drawing/2016/5/12/chartex" xmlns:cx7="http://schemas.microsoft.com/office/drawing/2016/5/13/chartex" xmlns:cx8="http://schemas.microsoft.com/office/drawing/2016/5/14/chartex" xmlns:mc="http://schemas.openxmlformats.org/markup-compatibility/2006" xmlns:aink="http://schemas.microsoft.com/office/drawing/2016/ink" xmlns:am3d="http://schemas.microsoft.com/office/drawing/2017/model3d" xmlns:o="urn:schemas-microsoft-com:office:office" xmlns:oel="http://schemas.microsoft.com/office/2019/extlst" xmlns:r="http://schemas.openxmlformats.org/officeDocument/2006/relationships" xmlns:m="http://schemas.openxmlformats.org/officeDocument/2006/math" xmlns:v="urn:schemas-microsoft-com:vml" xmlns:wp14="http://schemas.microsoft.com/office/word/2010/wordprocessingDrawing" xmlns:wp="http://schemas.openxmlformats.org/drawingml/2006/wordprocessingDrawing" xmlns:w10="urn:schemas-microsoft-com:office:word" xmlns:w="http://schemas.openxmlformats.org/wordprocessingml/2006/main" xmlns:w14="http://schemas.microsoft.com/office/word/2010/wordml" xmlns:w15="http://schemas.microsoft.com/office/word/2012/wordml" xmlns:w16cex="http://schemas.microsoft.com/office/word/2018/wordml/cex" xmlns:w16cid="http://schemas.microsoft.com/office/word/2016/wordml/cid" xmlns:w16="http://schemas.microsoft.com/office/word/2018/wordml" xmlns:w16du="http://schemas.microsoft.com/office/word/2023/wordml/word16du" xmlns:w16sdtdh="http://schemas.microsoft.com/office/word/2020/wordml/sdtdatahash" xmlns:w16se="http://schemas.microsoft.com/office/word/2015/wordml/symex" xmlns:wpg="http://schemas.microsoft.com/office/word/2010/wordprocessingGroup" xmlns:wpi="http://schemas.microsoft.com/office/word/2010/wordprocessingInk" xmlns:wne="http://schemas.microsoft.com/office/word/2006/wordml" xmlns:wps="http://schemas.microsoft.com/office/word/2010/wordprocessingShape" mc:Ignorable="w14 w15 w16se w16cid w16 w16cex w16sdtdh w16du wp14">
   <w:body>
     <w:p>
       <w:pPr>
@@ -7574,10 +7574,10 @@
         </w:rPr>
         <w:lastRenderedPageBreak/>
         <w:drawing>
-          <wp:inline distT="0" distB="0" distL="0" distR="0" wp14:anchorId="1BA50C71" wp14:editId="6185231F">
-            <wp:extent cx="5524500" cy="3810000"/>
-            <wp:effectExtent l="0" t="0" r="0" b="0"/>
-            <wp:docPr id="325408085" name="Рисунок 8" descr="Изображение выглядит как линия, диаграмма, График, число&#10;&#10;Автоматически созданное описание"/>
+          <wp:inline distT="0" distB="0" distL="0" distR="0" wp14:anchorId="47A4BF94" wp14:editId="53372CF8">
+            <wp:extent cx="6288657" cy="4338237"/>
+            <wp:effectExtent l="0" t="0" r="0" b="5715"/>
+            <wp:docPr id="1348423342" name="Рисунок 1" descr="Изображение выглядит как линия, диаграмма, График, число&#10;&#10;Автоматически созданное описание"/>
             <wp:cNvGraphicFramePr>
               <a:graphicFrameLocks xmlns:a="http://schemas.openxmlformats.org/drawingml/2006/main" noChangeAspect="1"/>
             </wp:cNvGraphicFramePr>
@@ -7585,7 +7585,7 @@
               <a:graphicData uri="http://schemas.openxmlformats.org/drawingml/2006/picture">
                 <pic:pic xmlns:pic="http://schemas.openxmlformats.org/drawingml/2006/picture">
                   <pic:nvPicPr>
-                    <pic:cNvPr id="325408085" name="Рисунок 8" descr="Изображение выглядит как линия, диаграмма, График, число&#10;&#10;Автоматически созданное описание"/>
+                    <pic:cNvPr id="1348423342" name="Рисунок 1" descr="Изображение выглядит как линия, диаграмма, График, число&#10;&#10;Автоматически созданное описание"/>
                     <pic:cNvPicPr/>
                   </pic:nvPicPr>
                   <pic:blipFill>
@@ -7603,7 +7603,7 @@
                   <pic:spPr>
                     <a:xfrm>
                       <a:off x="0" y="0"/>
-                      <a:ext cx="5524500" cy="3810000"/>
+                      <a:ext cx="6290427" cy="4339458"/>
                     </a:xfrm>
                     <a:prstGeom prst="rect">
                       <a:avLst/>
@@ -8831,14 +8831,7 @@
               <w:rFonts w:ascii="Cambria Math" w:hAnsi="Cambria Math"/>
               <w:lang w:val="en-US"/>
             </w:rPr>
-            <m:t>=0,015</m:t>
-          </m:r>
-          <m:r>
-            <w:rPr>
-              <w:rFonts w:ascii="Cambria Math" w:hAnsi="Cambria Math"/>
-              <w:lang w:val="en-US"/>
-            </w:rPr>
-            <m:t xml:space="preserve"> </m:t>
+            <m:t xml:space="preserve">=0,015 </m:t>
           </m:r>
           <m:r>
             <w:rPr>
@@ -8881,10 +8874,10 @@
         </w:rPr>
         <w:lastRenderedPageBreak/>
         <w:drawing>
-          <wp:inline distT="0" distB="0" distL="0" distR="0" wp14:anchorId="5B73E4D4" wp14:editId="543A6083">
-            <wp:extent cx="5524500" cy="3810000"/>
-            <wp:effectExtent l="0" t="0" r="0" b="0"/>
-            <wp:docPr id="444105410" name="Рисунок 7" descr="Изображение выглядит как линия, диаграмма, График, текст&#10;&#10;Автоматически созданное описание"/>
+          <wp:inline distT="0" distB="0" distL="0" distR="0" wp14:anchorId="46C4E618" wp14:editId="2814A5DF">
+            <wp:extent cx="5900468" cy="4070444"/>
+            <wp:effectExtent l="0" t="0" r="5080" b="6350"/>
+            <wp:docPr id="408135167" name="Рисунок 2" descr="Изображение выглядит как линия, диаграмма, График, число&#10;&#10;Автоматически созданное описание"/>
             <wp:cNvGraphicFramePr>
               <a:graphicFrameLocks xmlns:a="http://schemas.openxmlformats.org/drawingml/2006/main" noChangeAspect="1"/>
             </wp:cNvGraphicFramePr>
@@ -8892,7 +8885,7 @@
               <a:graphicData uri="http://schemas.openxmlformats.org/drawingml/2006/picture">
                 <pic:pic xmlns:pic="http://schemas.openxmlformats.org/drawingml/2006/picture">
                   <pic:nvPicPr>
-                    <pic:cNvPr id="444105410" name="Рисунок 7" descr="Изображение выглядит как линия, диаграмма, График, текст&#10;&#10;Автоматически созданное описание"/>
+                    <pic:cNvPr id="408135167" name="Рисунок 2" descr="Изображение выглядит как линия, диаграмма, График, число&#10;&#10;Автоматически созданное описание"/>
                     <pic:cNvPicPr/>
                   </pic:nvPicPr>
                   <pic:blipFill>
@@ -8910,7 +8903,7 @@
                   <pic:spPr>
                     <a:xfrm>
                       <a:off x="0" y="0"/>
-                      <a:ext cx="5524500" cy="3810000"/>
+                      <a:ext cx="5907173" cy="4075069"/>
                     </a:xfrm>
                     <a:prstGeom prst="rect">
                       <a:avLst/>
@@ -9117,14 +9110,7 @@
               <w:rFonts w:ascii="Cambria Math" w:hAnsi="Cambria Math"/>
               <w:lang w:val="en-US"/>
             </w:rPr>
-            <m:t>=0,0099</m:t>
-          </m:r>
-          <m:r>
-            <w:rPr>
-              <w:rFonts w:ascii="Cambria Math" w:hAnsi="Cambria Math"/>
-              <w:lang w:val="en-US"/>
-            </w:rPr>
-            <m:t xml:space="preserve"> к</m:t>
+            <m:t>=0,0099 к</m:t>
           </m:r>
           <m:r>
             <w:rPr>
@@ -10633,6 +10619,7 @@
         <w:jc w:val="center"/>
       </w:pPr>
       <w:r>
+        <w:lastRenderedPageBreak/>
         <w:t xml:space="preserve">Таблица 3. Расчёт значения </w:t>
       </w:r>
       <m:oMath>
@@ -10681,7 +10668,6 @@
         <w:spacing w:before="240"/>
       </w:pPr>
       <w:r>
-        <w:lastRenderedPageBreak/>
         <w:t>Нашли величину</w:t>
       </w:r>
       <w:r>
@@ -11465,16 +11451,7 @@
           <w:rPr>
             <w:rFonts w:ascii="Cambria Math" w:hAnsi="Cambria Math"/>
           </w:rPr>
-          <m:t>⋅</m:t>
-        </m:r>
-        <m:r>
-          <m:rPr>
-            <m:sty m:val="p"/>
-          </m:rPr>
-          <w:rPr>
-            <w:rFonts w:ascii="Cambria Math" w:hAnsi="Cambria Math"/>
-          </w:rPr>
-          <m:t>°</m:t>
+          <m:t>⋅°</m:t>
         </m:r>
         <m:sSup>
           <m:sSupPr>
@@ -11506,13 +11483,7 @@
               <w:rPr>
                 <w:rFonts w:ascii="Cambria Math" w:hAnsi="Cambria Math"/>
               </w:rPr>
-              <m:t>-</m:t>
-            </m:r>
-            <m:r>
-              <w:rPr>
-                <w:rFonts w:ascii="Cambria Math" w:hAnsi="Cambria Math"/>
-              </w:rPr>
-              <m:t>1</m:t>
+              <m:t>-1</m:t>
             </m:r>
           </m:sup>
         </m:sSup>
@@ -13085,13 +13056,7 @@
             <w:rPr>
               <w:rFonts w:ascii="Cambria Math" w:hAnsi="Cambria Math"/>
             </w:rPr>
-            <m:t xml:space="preserve"> </m:t>
-          </m:r>
-          <m:r>
-            <w:rPr>
-              <w:rFonts w:ascii="Cambria Math" w:hAnsi="Cambria Math"/>
-            </w:rPr>
-            <m:t>эВ</m:t>
+            <m:t xml:space="preserve"> эВ</m:t>
           </m:r>
           <m:r>
             <w:rPr>
@@ -13116,7 +13081,28 @@
                   <w:rFonts w:ascii="Cambria Math" w:hAnsi="Cambria Math"/>
                   <w:lang w:val="en-US"/>
                 </w:rPr>
-                <m:t>10,246±0,639</m:t>
+                <m:t>10,2</m:t>
+              </m:r>
+              <m:r>
+                <w:rPr>
+                  <w:rFonts w:ascii="Cambria Math" w:hAnsi="Cambria Math"/>
+                  <w:lang w:val="en-US"/>
+                </w:rPr>
+                <m:t>5</m:t>
+              </m:r>
+              <m:r>
+                <w:rPr>
+                  <w:rFonts w:ascii="Cambria Math" w:hAnsi="Cambria Math"/>
+                  <w:lang w:val="en-US"/>
+                </w:rPr>
+                <m:t>±0,6</m:t>
+              </m:r>
+              <m:r>
+                <w:rPr>
+                  <w:rFonts w:ascii="Cambria Math" w:hAnsi="Cambria Math"/>
+                  <w:lang w:val="en-US"/>
+                </w:rPr>
+                <m:t>4</m:t>
               </m:r>
             </m:e>
           </m:d>
@@ -13233,6 +13219,7 @@
         <w:spacing w:before="120"/>
       </w:pPr>
       <w:r>
+        <w:lastRenderedPageBreak/>
         <w:t>В ходе работы были измерены значения температуры, тока, напряжения и рассчитаны соответствующие значения сопротивления для обоих типов образцов.</w:t>
       </w:r>
     </w:p>
@@ -13241,7 +13228,6 @@
         <w:spacing w:before="120"/>
       </w:pPr>
       <w:r>
-        <w:lastRenderedPageBreak/>
         <w:t xml:space="preserve">Результаты обработки данных показали сильную линейную зависимость между </w:t>
       </w:r>
       <w:proofErr w:type="spellStart"/>
@@ -13330,7 +13316,7 @@
 </file>
 
 <file path=word/endnotes.xml><?xml version="1.0" encoding="utf-8"?>
-<w:endnotes xmlns:wpc="http://schemas.microsoft.com/office/word/2010/wordprocessingCanvas" xmlns:cx="http://schemas.microsoft.com/office/drawing/2014/chartex" xmlns:cx1="http://schemas.microsoft.com/office/drawing/2015/9/8/chartex" xmlns:cx2="http://schemas.microsoft.com/office/drawing/2015/10/21/chartex" xmlns:cx3="http://schemas.microsoft.com/office/drawing/2016/5/9/chartex" xmlns:cx4="http://schemas.microsoft.com/office/drawing/2016/5/10/chartex" xmlns:cx5="http://schemas.microsoft.com/office/drawing/2016/5/11/chartex" xmlns:cx6="http://schemas.microsoft.com/office/drawing/2016/5/12/chartex" xmlns:cx7="http://schemas.microsoft.com/office/drawing/2016/5/13/chartex" xmlns:cx8="http://schemas.microsoft.com/office/drawing/2016/5/14/chartex" xmlns:mc="http://schemas.openxmlformats.org/markup-compatibility/2006" xmlns:aink="http://schemas.microsoft.com/office/drawing/2016/ink" xmlns:am3d="http://schemas.microsoft.com/office/drawing/2017/model3d" xmlns:o="urn:schemas-microsoft-com:office:office" xmlns:oel="http://schemas.microsoft.com/office/2019/extlst" xmlns:r="http://schemas.openxmlformats.org/officeDocument/2006/relationships" xmlns:m="http://schemas.openxmlformats.org/officeDocument/2006/math" xmlns:v="urn:schemas-microsoft-com:vml" xmlns:wp14="http://schemas.microsoft.com/office/word/2010/wordprocessingDrawing" xmlns:wp="http://schemas.openxmlformats.org/drawingml/2006/wordprocessingDrawing" xmlns:w10="urn:schemas-microsoft-com:office:word" xmlns:w="http://schemas.openxmlformats.org/wordprocessingml/2006/main" xmlns:w14="http://schemas.microsoft.com/office/word/2010/wordml" xmlns:w15="http://schemas.microsoft.com/office/word/2012/wordml" xmlns:w16cex="http://schemas.microsoft.com/office/word/2018/wordml/cex" xmlns:w16cid="http://schemas.microsoft.com/office/word/2016/wordml/cid" xmlns:w16="http://schemas.microsoft.com/office/word/2018/wordml" xmlns:w16sdtdh="http://schemas.microsoft.com/office/word/2020/wordml/sdtdatahash" xmlns:w16se="http://schemas.microsoft.com/office/word/2015/wordml/symex" xmlns:wpg="http://schemas.microsoft.com/office/word/2010/wordprocessingGroup" xmlns:wpi="http://schemas.microsoft.com/office/word/2010/wordprocessingInk" xmlns:wne="http://schemas.microsoft.com/office/word/2006/wordml" xmlns:wps="http://schemas.microsoft.com/office/word/2010/wordprocessingShape" mc:Ignorable="w14 w15 w16se w16cid w16 w16cex w16sdtdh wp14">
+<w:endnotes xmlns:wpc="http://schemas.microsoft.com/office/word/2010/wordprocessingCanvas" xmlns:cx="http://schemas.microsoft.com/office/drawing/2014/chartex" xmlns:cx1="http://schemas.microsoft.com/office/drawing/2015/9/8/chartex" xmlns:cx2="http://schemas.microsoft.com/office/drawing/2015/10/21/chartex" xmlns:cx3="http://schemas.microsoft.com/office/drawing/2016/5/9/chartex" xmlns:cx4="http://schemas.microsoft.com/office/drawing/2016/5/10/chartex" xmlns:cx5="http://schemas.microsoft.com/office/drawing/2016/5/11/chartex" xmlns:cx6="http://schemas.microsoft.com/office/drawing/2016/5/12/chartex" xmlns:cx7="http://schemas.microsoft.com/office/drawing/2016/5/13/chartex" xmlns:cx8="http://schemas.microsoft.com/office/drawing/2016/5/14/chartex" xmlns:mc="http://schemas.openxmlformats.org/markup-compatibility/2006" xmlns:aink="http://schemas.microsoft.com/office/drawing/2016/ink" xmlns:am3d="http://schemas.microsoft.com/office/drawing/2017/model3d" xmlns:o="urn:schemas-microsoft-com:office:office" xmlns:oel="http://schemas.microsoft.com/office/2019/extlst" xmlns:r="http://schemas.openxmlformats.org/officeDocument/2006/relationships" xmlns:m="http://schemas.openxmlformats.org/officeDocument/2006/math" xmlns:v="urn:schemas-microsoft-com:vml" xmlns:wp14="http://schemas.microsoft.com/office/word/2010/wordprocessingDrawing" xmlns:wp="http://schemas.openxmlformats.org/drawingml/2006/wordprocessingDrawing" xmlns:w10="urn:schemas-microsoft-com:office:word" xmlns:w="http://schemas.openxmlformats.org/wordprocessingml/2006/main" xmlns:w14="http://schemas.microsoft.com/office/word/2010/wordml" xmlns:w15="http://schemas.microsoft.com/office/word/2012/wordml" xmlns:w16cex="http://schemas.microsoft.com/office/word/2018/wordml/cex" xmlns:w16cid="http://schemas.microsoft.com/office/word/2016/wordml/cid" xmlns:w16="http://schemas.microsoft.com/office/word/2018/wordml" xmlns:w16du="http://schemas.microsoft.com/office/word/2023/wordml/word16du" xmlns:w16sdtdh="http://schemas.microsoft.com/office/word/2020/wordml/sdtdatahash" xmlns:w16se="http://schemas.microsoft.com/office/word/2015/wordml/symex" xmlns:wpg="http://schemas.microsoft.com/office/word/2010/wordprocessingGroup" xmlns:wpi="http://schemas.microsoft.com/office/word/2010/wordprocessingInk" xmlns:wne="http://schemas.microsoft.com/office/word/2006/wordml" xmlns:wps="http://schemas.microsoft.com/office/word/2010/wordprocessingShape" mc:Ignorable="w14 w15 w16se w16cid w16 w16cex w16sdtdh w16du wp14">
   <w:endnote w:type="separator" w:id="-1">
     <w:p>
       <w:r>
@@ -13349,7 +13335,7 @@
 </file>
 
 <file path=word/footer1.xml><?xml version="1.0" encoding="utf-8"?>
-<w:ftr xmlns:wpc="http://schemas.microsoft.com/office/word/2010/wordprocessingCanvas" xmlns:cx="http://schemas.microsoft.com/office/drawing/2014/chartex" xmlns:cx1="http://schemas.microsoft.com/office/drawing/2015/9/8/chartex" xmlns:cx2="http://schemas.microsoft.com/office/drawing/2015/10/21/chartex" xmlns:cx3="http://schemas.microsoft.com/office/drawing/2016/5/9/chartex" xmlns:cx4="http://schemas.microsoft.com/office/drawing/2016/5/10/chartex" xmlns:cx5="http://schemas.microsoft.com/office/drawing/2016/5/11/chartex" xmlns:cx6="http://schemas.microsoft.com/office/drawing/2016/5/12/chartex" xmlns:cx7="http://schemas.microsoft.com/office/drawing/2016/5/13/chartex" xmlns:cx8="http://schemas.microsoft.com/office/drawing/2016/5/14/chartex" xmlns:mc="http://schemas.openxmlformats.org/markup-compatibility/2006" xmlns:aink="http://schemas.microsoft.com/office/drawing/2016/ink" xmlns:am3d="http://schemas.microsoft.com/office/drawing/2017/model3d" xmlns:o="urn:schemas-microsoft-com:office:office" xmlns:oel="http://schemas.microsoft.com/office/2019/extlst" xmlns:r="http://schemas.openxmlformats.org/officeDocument/2006/relationships" xmlns:m="http://schemas.openxmlformats.org/officeDocument/2006/math" xmlns:v="urn:schemas-microsoft-com:vml" xmlns:wp14="http://schemas.microsoft.com/office/word/2010/wordprocessingDrawing" xmlns:wp="http://schemas.openxmlformats.org/drawingml/2006/wordprocessingDrawing" xmlns:w10="urn:schemas-microsoft-com:office:word" xmlns:w="http://schemas.openxmlformats.org/wordprocessingml/2006/main" xmlns:w14="http://schemas.microsoft.com/office/word/2010/wordml" xmlns:w15="http://schemas.microsoft.com/office/word/2012/wordml" xmlns:w16cex="http://schemas.microsoft.com/office/word/2018/wordml/cex" xmlns:w16cid="http://schemas.microsoft.com/office/word/2016/wordml/cid" xmlns:w16="http://schemas.microsoft.com/office/word/2018/wordml" xmlns:w16sdtdh="http://schemas.microsoft.com/office/word/2020/wordml/sdtdatahash" xmlns:w16se="http://schemas.microsoft.com/office/word/2015/wordml/symex" xmlns:wpg="http://schemas.microsoft.com/office/word/2010/wordprocessingGroup" xmlns:wpi="http://schemas.microsoft.com/office/word/2010/wordprocessingInk" xmlns:wne="http://schemas.microsoft.com/office/word/2006/wordml" xmlns:wps="http://schemas.microsoft.com/office/word/2010/wordprocessingShape" mc:Ignorable="w14 w15 w16se w16cid w16 w16cex w16sdtdh wp14">
+<w:ftr xmlns:wpc="http://schemas.microsoft.com/office/word/2010/wordprocessingCanvas" xmlns:cx="http://schemas.microsoft.com/office/drawing/2014/chartex" xmlns:cx1="http://schemas.microsoft.com/office/drawing/2015/9/8/chartex" xmlns:cx2="http://schemas.microsoft.com/office/drawing/2015/10/21/chartex" xmlns:cx3="http://schemas.microsoft.com/office/drawing/2016/5/9/chartex" xmlns:cx4="http://schemas.microsoft.com/office/drawing/2016/5/10/chartex" xmlns:cx5="http://schemas.microsoft.com/office/drawing/2016/5/11/chartex" xmlns:cx6="http://schemas.microsoft.com/office/drawing/2016/5/12/chartex" xmlns:cx7="http://schemas.microsoft.com/office/drawing/2016/5/13/chartex" xmlns:cx8="http://schemas.microsoft.com/office/drawing/2016/5/14/chartex" xmlns:mc="http://schemas.openxmlformats.org/markup-compatibility/2006" xmlns:aink="http://schemas.microsoft.com/office/drawing/2016/ink" xmlns:am3d="http://schemas.microsoft.com/office/drawing/2017/model3d" xmlns:o="urn:schemas-microsoft-com:office:office" xmlns:oel="http://schemas.microsoft.com/office/2019/extlst" xmlns:r="http://schemas.openxmlformats.org/officeDocument/2006/relationships" xmlns:m="http://schemas.openxmlformats.org/officeDocument/2006/math" xmlns:v="urn:schemas-microsoft-com:vml" xmlns:wp14="http://schemas.microsoft.com/office/word/2010/wordprocessingDrawing" xmlns:wp="http://schemas.openxmlformats.org/drawingml/2006/wordprocessingDrawing" xmlns:w10="urn:schemas-microsoft-com:office:word" xmlns:w="http://schemas.openxmlformats.org/wordprocessingml/2006/main" xmlns:w14="http://schemas.microsoft.com/office/word/2010/wordml" xmlns:w15="http://schemas.microsoft.com/office/word/2012/wordml" xmlns:w16cex="http://schemas.microsoft.com/office/word/2018/wordml/cex" xmlns:w16cid="http://schemas.microsoft.com/office/word/2016/wordml/cid" xmlns:w16="http://schemas.microsoft.com/office/word/2018/wordml" xmlns:w16du="http://schemas.microsoft.com/office/word/2023/wordml/word16du" xmlns:w16sdtdh="http://schemas.microsoft.com/office/word/2020/wordml/sdtdatahash" xmlns:w16se="http://schemas.microsoft.com/office/word/2015/wordml/symex" xmlns:wpg="http://schemas.microsoft.com/office/word/2010/wordprocessingGroup" xmlns:wpi="http://schemas.microsoft.com/office/word/2010/wordprocessingInk" xmlns:wne="http://schemas.microsoft.com/office/word/2006/wordml" xmlns:wps="http://schemas.microsoft.com/office/word/2010/wordprocessingShape" mc:Ignorable="w14 w15 w16se w16cid w16 w16cex w16sdtdh w16du wp14">
   <w:p>
     <w:pPr>
       <w:pStyle w:val="a3"/>
@@ -13387,7 +13373,7 @@
 </file>
 
 <file path=word/footer2.xml><?xml version="1.0" encoding="utf-8"?>
-<w:ftr xmlns:wpc="http://schemas.microsoft.com/office/word/2010/wordprocessingCanvas" xmlns:cx="http://schemas.microsoft.com/office/drawing/2014/chartex" xmlns:cx1="http://schemas.microsoft.com/office/drawing/2015/9/8/chartex" xmlns:cx2="http://schemas.microsoft.com/office/drawing/2015/10/21/chartex" xmlns:cx3="http://schemas.microsoft.com/office/drawing/2016/5/9/chartex" xmlns:cx4="http://schemas.microsoft.com/office/drawing/2016/5/10/chartex" xmlns:cx5="http://schemas.microsoft.com/office/drawing/2016/5/11/chartex" xmlns:cx6="http://schemas.microsoft.com/office/drawing/2016/5/12/chartex" xmlns:cx7="http://schemas.microsoft.com/office/drawing/2016/5/13/chartex" xmlns:cx8="http://schemas.microsoft.com/office/drawing/2016/5/14/chartex" xmlns:mc="http://schemas.openxmlformats.org/markup-compatibility/2006" xmlns:aink="http://schemas.microsoft.com/office/drawing/2016/ink" xmlns:am3d="http://schemas.microsoft.com/office/drawing/2017/model3d" xmlns:o="urn:schemas-microsoft-com:office:office" xmlns:oel="http://schemas.microsoft.com/office/2019/extlst" xmlns:r="http://schemas.openxmlformats.org/officeDocument/2006/relationships" xmlns:m="http://schemas.openxmlformats.org/officeDocument/2006/math" xmlns:v="urn:schemas-microsoft-com:vml" xmlns:wp14="http://schemas.microsoft.com/office/word/2010/wordprocessingDrawing" xmlns:wp="http://schemas.openxmlformats.org/drawingml/2006/wordprocessingDrawing" xmlns:w10="urn:schemas-microsoft-com:office:word" xmlns:w="http://schemas.openxmlformats.org/wordprocessingml/2006/main" xmlns:w14="http://schemas.microsoft.com/office/word/2010/wordml" xmlns:w15="http://schemas.microsoft.com/office/word/2012/wordml" xmlns:w16cex="http://schemas.microsoft.com/office/word/2018/wordml/cex" xmlns:w16cid="http://schemas.microsoft.com/office/word/2016/wordml/cid" xmlns:w16="http://schemas.microsoft.com/office/word/2018/wordml" xmlns:w16sdtdh="http://schemas.microsoft.com/office/word/2020/wordml/sdtdatahash" xmlns:w16se="http://schemas.microsoft.com/office/word/2015/wordml/symex" xmlns:wpg="http://schemas.microsoft.com/office/word/2010/wordprocessingGroup" xmlns:wpi="http://schemas.microsoft.com/office/word/2010/wordprocessingInk" xmlns:wne="http://schemas.microsoft.com/office/word/2006/wordml" xmlns:wps="http://schemas.microsoft.com/office/word/2010/wordprocessingShape" mc:Ignorable="w14 w15 w16se w16cid w16 w16cex w16sdtdh wp14">
+<w:ftr xmlns:wpc="http://schemas.microsoft.com/office/word/2010/wordprocessingCanvas" xmlns:cx="http://schemas.microsoft.com/office/drawing/2014/chartex" xmlns:cx1="http://schemas.microsoft.com/office/drawing/2015/9/8/chartex" xmlns:cx2="http://schemas.microsoft.com/office/drawing/2015/10/21/chartex" xmlns:cx3="http://schemas.microsoft.com/office/drawing/2016/5/9/chartex" xmlns:cx4="http://schemas.microsoft.com/office/drawing/2016/5/10/chartex" xmlns:cx5="http://schemas.microsoft.com/office/drawing/2016/5/11/chartex" xmlns:cx6="http://schemas.microsoft.com/office/drawing/2016/5/12/chartex" xmlns:cx7="http://schemas.microsoft.com/office/drawing/2016/5/13/chartex" xmlns:cx8="http://schemas.microsoft.com/office/drawing/2016/5/14/chartex" xmlns:mc="http://schemas.openxmlformats.org/markup-compatibility/2006" xmlns:aink="http://schemas.microsoft.com/office/drawing/2016/ink" xmlns:am3d="http://schemas.microsoft.com/office/drawing/2017/model3d" xmlns:o="urn:schemas-microsoft-com:office:office" xmlns:oel="http://schemas.microsoft.com/office/2019/extlst" xmlns:r="http://schemas.openxmlformats.org/officeDocument/2006/relationships" xmlns:m="http://schemas.openxmlformats.org/officeDocument/2006/math" xmlns:v="urn:schemas-microsoft-com:vml" xmlns:wp14="http://schemas.microsoft.com/office/word/2010/wordprocessingDrawing" xmlns:wp="http://schemas.openxmlformats.org/drawingml/2006/wordprocessingDrawing" xmlns:w10="urn:schemas-microsoft-com:office:word" xmlns:w="http://schemas.openxmlformats.org/wordprocessingml/2006/main" xmlns:w14="http://schemas.microsoft.com/office/word/2010/wordml" xmlns:w15="http://schemas.microsoft.com/office/word/2012/wordml" xmlns:w16cex="http://schemas.microsoft.com/office/word/2018/wordml/cex" xmlns:w16cid="http://schemas.microsoft.com/office/word/2016/wordml/cid" xmlns:w16="http://schemas.microsoft.com/office/word/2018/wordml" xmlns:w16du="http://schemas.microsoft.com/office/word/2023/wordml/word16du" xmlns:w16sdtdh="http://schemas.microsoft.com/office/word/2020/wordml/sdtdatahash" xmlns:w16se="http://schemas.microsoft.com/office/word/2015/wordml/symex" xmlns:wpg="http://schemas.microsoft.com/office/word/2010/wordprocessingGroup" xmlns:wpi="http://schemas.microsoft.com/office/word/2010/wordprocessingInk" xmlns:wne="http://schemas.microsoft.com/office/word/2006/wordml" xmlns:wps="http://schemas.microsoft.com/office/word/2010/wordprocessingShape" mc:Ignorable="w14 w15 w16se w16cid w16 w16cex w16sdtdh w16du wp14">
   <w:p>
     <w:pPr>
       <w:pStyle w:val="a3"/>
@@ -13438,7 +13424,7 @@
 </file>
 
 <file path=word/footnotes.xml><?xml version="1.0" encoding="utf-8"?>
-<w:footnotes xmlns:wpc="http://schemas.microsoft.com/office/word/2010/wordprocessingCanvas" xmlns:cx="http://schemas.microsoft.com/office/drawing/2014/chartex" xmlns:cx1="http://schemas.microsoft.com/office/drawing/2015/9/8/chartex" xmlns:cx2="http://schemas.microsoft.com/office/drawing/2015/10/21/chartex" xmlns:cx3="http://schemas.microsoft.com/office/drawing/2016/5/9/chartex" xmlns:cx4="http://schemas.microsoft.com/office/drawing/2016/5/10/chartex" xmlns:cx5="http://schemas.microsoft.com/office/drawing/2016/5/11/chartex" xmlns:cx6="http://schemas.microsoft.com/office/drawing/2016/5/12/chartex" xmlns:cx7="http://schemas.microsoft.com/office/drawing/2016/5/13/chartex" xmlns:cx8="http://schemas.microsoft.com/office/drawing/2016/5/14/chartex" xmlns:mc="http://schemas.openxmlformats.org/markup-compatibility/2006" xmlns:aink="http://schemas.microsoft.com/office/drawing/2016/ink" xmlns:am3d="http://schemas.microsoft.com/office/drawing/2017/model3d" xmlns:o="urn:schemas-microsoft-com:office:office" xmlns:oel="http://schemas.microsoft.com/office/2019/extlst" xmlns:r="http://schemas.openxmlformats.org/officeDocument/2006/relationships" xmlns:m="http://schemas.openxmlformats.org/officeDocument/2006/math" xmlns:v="urn:schemas-microsoft-com:vml" xmlns:wp14="http://schemas.microsoft.com/office/word/2010/wordprocessingDrawing" xmlns:wp="http://schemas.openxmlformats.org/drawingml/2006/wordprocessingDrawing" xmlns:w10="urn:schemas-microsoft-com:office:word" xmlns:w="http://schemas.openxmlformats.org/wordprocessingml/2006/main" xmlns:w14="http://schemas.microsoft.com/office/word/2010/wordml" xmlns:w15="http://schemas.microsoft.com/office/word/2012/wordml" xmlns:w16cex="http://schemas.microsoft.com/office/word/2018/wordml/cex" xmlns:w16cid="http://schemas.microsoft.com/office/word/2016/wordml/cid" xmlns:w16="http://schemas.microsoft.com/office/word/2018/wordml" xmlns:w16sdtdh="http://schemas.microsoft.com/office/word/2020/wordml/sdtdatahash" xmlns:w16se="http://schemas.microsoft.com/office/word/2015/wordml/symex" xmlns:wpg="http://schemas.microsoft.com/office/word/2010/wordprocessingGroup" xmlns:wpi="http://schemas.microsoft.com/office/word/2010/wordprocessingInk" xmlns:wne="http://schemas.microsoft.com/office/word/2006/wordml" xmlns:wps="http://schemas.microsoft.com/office/word/2010/wordprocessingShape" mc:Ignorable="w14 w15 w16se w16cid w16 w16cex w16sdtdh wp14">
+<w:footnotes xmlns:wpc="http://schemas.microsoft.com/office/word/2010/wordprocessingCanvas" xmlns:cx="http://schemas.microsoft.com/office/drawing/2014/chartex" xmlns:cx1="http://schemas.microsoft.com/office/drawing/2015/9/8/chartex" xmlns:cx2="http://schemas.microsoft.com/office/drawing/2015/10/21/chartex" xmlns:cx3="http://schemas.microsoft.com/office/drawing/2016/5/9/chartex" xmlns:cx4="http://schemas.microsoft.com/office/drawing/2016/5/10/chartex" xmlns:cx5="http://schemas.microsoft.com/office/drawing/2016/5/11/chartex" xmlns:cx6="http://schemas.microsoft.com/office/drawing/2016/5/12/chartex" xmlns:cx7="http://schemas.microsoft.com/office/drawing/2016/5/13/chartex" xmlns:cx8="http://schemas.microsoft.com/office/drawing/2016/5/14/chartex" xmlns:mc="http://schemas.openxmlformats.org/markup-compatibility/2006" xmlns:aink="http://schemas.microsoft.com/office/drawing/2016/ink" xmlns:am3d="http://schemas.microsoft.com/office/drawing/2017/model3d" xmlns:o="urn:schemas-microsoft-com:office:office" xmlns:oel="http://schemas.microsoft.com/office/2019/extlst" xmlns:r="http://schemas.openxmlformats.org/officeDocument/2006/relationships" xmlns:m="http://schemas.openxmlformats.org/officeDocument/2006/math" xmlns:v="urn:schemas-microsoft-com:vml" xmlns:wp14="http://schemas.microsoft.com/office/word/2010/wordprocessingDrawing" xmlns:wp="http://schemas.openxmlformats.org/drawingml/2006/wordprocessingDrawing" xmlns:w10="urn:schemas-microsoft-com:office:word" xmlns:w="http://schemas.openxmlformats.org/wordprocessingml/2006/main" xmlns:w14="http://schemas.microsoft.com/office/word/2010/wordml" xmlns:w15="http://schemas.microsoft.com/office/word/2012/wordml" xmlns:w16cex="http://schemas.microsoft.com/office/word/2018/wordml/cex" xmlns:w16cid="http://schemas.microsoft.com/office/word/2016/wordml/cid" xmlns:w16="http://schemas.microsoft.com/office/word/2018/wordml" xmlns:w16du="http://schemas.microsoft.com/office/word/2023/wordml/word16du" xmlns:w16sdtdh="http://schemas.microsoft.com/office/word/2020/wordml/sdtdatahash" xmlns:w16se="http://schemas.microsoft.com/office/word/2015/wordml/symex" xmlns:wpg="http://schemas.microsoft.com/office/word/2010/wordprocessingGroup" xmlns:wpi="http://schemas.microsoft.com/office/word/2010/wordprocessingInk" xmlns:wne="http://schemas.microsoft.com/office/word/2006/wordml" xmlns:wps="http://schemas.microsoft.com/office/word/2010/wordprocessingShape" mc:Ignorable="w14 w15 w16se w16cid w16 w16cex w16sdtdh w16du wp14">
   <w:footnote w:type="separator" w:id="-1">
     <w:p>
       <w:r>
@@ -13457,7 +13443,7 @@
 </file>
 
 <file path=word/header1.xml><?xml version="1.0" encoding="utf-8"?>
-<w:hdr xmlns:wpc="http://schemas.microsoft.com/office/word/2010/wordprocessingCanvas" xmlns:cx="http://schemas.microsoft.com/office/drawing/2014/chartex" xmlns:cx1="http://schemas.microsoft.com/office/drawing/2015/9/8/chartex" xmlns:cx2="http://schemas.microsoft.com/office/drawing/2015/10/21/chartex" xmlns:cx3="http://schemas.microsoft.com/office/drawing/2016/5/9/chartex" xmlns:cx4="http://schemas.microsoft.com/office/drawing/2016/5/10/chartex" xmlns:cx5="http://schemas.microsoft.com/office/drawing/2016/5/11/chartex" xmlns:cx6="http://schemas.microsoft.com/office/drawing/2016/5/12/chartex" xmlns:cx7="http://schemas.microsoft.com/office/drawing/2016/5/13/chartex" xmlns:cx8="http://schemas.microsoft.com/office/drawing/2016/5/14/chartex" xmlns:mc="http://schemas.openxmlformats.org/markup-compatibility/2006" xmlns:aink="http://schemas.microsoft.com/office/drawing/2016/ink" xmlns:am3d="http://schemas.microsoft.com/office/drawing/2017/model3d" xmlns:o="urn:schemas-microsoft-com:office:office" xmlns:oel="http://schemas.microsoft.com/office/2019/extlst" xmlns:r="http://schemas.openxmlformats.org/officeDocument/2006/relationships" xmlns:m="http://schemas.openxmlformats.org/officeDocument/2006/math" xmlns:v="urn:schemas-microsoft-com:vml" xmlns:wp14="http://schemas.microsoft.com/office/word/2010/wordprocessingDrawing" xmlns:wp="http://schemas.openxmlformats.org/drawingml/2006/wordprocessingDrawing" xmlns:w10="urn:schemas-microsoft-com:office:word" xmlns:w="http://schemas.openxmlformats.org/wordprocessingml/2006/main" xmlns:w14="http://schemas.microsoft.com/office/word/2010/wordml" xmlns:w15="http://schemas.microsoft.com/office/word/2012/wordml" xmlns:w16cex="http://schemas.microsoft.com/office/word/2018/wordml/cex" xmlns:w16cid="http://schemas.microsoft.com/office/word/2016/wordml/cid" xmlns:w16="http://schemas.microsoft.com/office/word/2018/wordml" xmlns:w16sdtdh="http://schemas.microsoft.com/office/word/2020/wordml/sdtdatahash" xmlns:w16se="http://schemas.microsoft.com/office/word/2015/wordml/symex" xmlns:wpg="http://schemas.microsoft.com/office/word/2010/wordprocessingGroup" xmlns:wpi="http://schemas.microsoft.com/office/word/2010/wordprocessingInk" xmlns:wne="http://schemas.microsoft.com/office/word/2006/wordml" xmlns:wps="http://schemas.microsoft.com/office/word/2010/wordprocessingShape" mc:Ignorable="w14 w15 w16se w16cid w16 w16cex w16sdtdh wp14">
+<w:hdr xmlns:wpc="http://schemas.microsoft.com/office/word/2010/wordprocessingCanvas" xmlns:cx="http://schemas.microsoft.com/office/drawing/2014/chartex" xmlns:cx1="http://schemas.microsoft.com/office/drawing/2015/9/8/chartex" xmlns:cx2="http://schemas.microsoft.com/office/drawing/2015/10/21/chartex" xmlns:cx3="http://schemas.microsoft.com/office/drawing/2016/5/9/chartex" xmlns:cx4="http://schemas.microsoft.com/office/drawing/2016/5/10/chartex" xmlns:cx5="http://schemas.microsoft.com/office/drawing/2016/5/11/chartex" xmlns:cx6="http://schemas.microsoft.com/office/drawing/2016/5/12/chartex" xmlns:cx7="http://schemas.microsoft.com/office/drawing/2016/5/13/chartex" xmlns:cx8="http://schemas.microsoft.com/office/drawing/2016/5/14/chartex" xmlns:mc="http://schemas.openxmlformats.org/markup-compatibility/2006" xmlns:aink="http://schemas.microsoft.com/office/drawing/2016/ink" xmlns:am3d="http://schemas.microsoft.com/office/drawing/2017/model3d" xmlns:o="urn:schemas-microsoft-com:office:office" xmlns:oel="http://schemas.microsoft.com/office/2019/extlst" xmlns:r="http://schemas.openxmlformats.org/officeDocument/2006/relationships" xmlns:m="http://schemas.openxmlformats.org/officeDocument/2006/math" xmlns:v="urn:schemas-microsoft-com:vml" xmlns:wp14="http://schemas.microsoft.com/office/word/2010/wordprocessingDrawing" xmlns:wp="http://schemas.openxmlformats.org/drawingml/2006/wordprocessingDrawing" xmlns:w10="urn:schemas-microsoft-com:office:word" xmlns:w="http://schemas.openxmlformats.org/wordprocessingml/2006/main" xmlns:w14="http://schemas.microsoft.com/office/word/2010/wordml" xmlns:w15="http://schemas.microsoft.com/office/word/2012/wordml" xmlns:w16cex="http://schemas.microsoft.com/office/word/2018/wordml/cex" xmlns:w16cid="http://schemas.microsoft.com/office/word/2016/wordml/cid" xmlns:w16="http://schemas.microsoft.com/office/word/2018/wordml" xmlns:w16du="http://schemas.microsoft.com/office/word/2023/wordml/word16du" xmlns:w16sdtdh="http://schemas.microsoft.com/office/word/2020/wordml/sdtdatahash" xmlns:w16se="http://schemas.microsoft.com/office/word/2015/wordml/symex" xmlns:wpg="http://schemas.microsoft.com/office/word/2010/wordprocessingGroup" xmlns:wpi="http://schemas.microsoft.com/office/word/2010/wordprocessingInk" xmlns:wne="http://schemas.microsoft.com/office/word/2006/wordml" xmlns:wps="http://schemas.microsoft.com/office/word/2010/wordprocessingShape" mc:Ignorable="w14 w15 w16se w16cid w16 w16cex w16sdtdh w16du wp14">
   <w:tbl>
     <w:tblPr>
       <w:tblStyle w:val="a7"/>
@@ -13674,7 +13660,7 @@
 </file>
 
 <file path=word/numbering.xml><?xml version="1.0" encoding="utf-8"?>
-<w:numbering xmlns:wpc="http://schemas.microsoft.com/office/word/2010/wordprocessingCanvas" xmlns:cx="http://schemas.microsoft.com/office/drawing/2014/chartex" xmlns:cx1="http://schemas.microsoft.com/office/drawing/2015/9/8/chartex" xmlns:cx2="http://schemas.microsoft.com/office/drawing/2015/10/21/chartex" xmlns:cx3="http://schemas.microsoft.com/office/drawing/2016/5/9/chartex" xmlns:cx4="http://schemas.microsoft.com/office/drawing/2016/5/10/chartex" xmlns:cx5="http://schemas.microsoft.com/office/drawing/2016/5/11/chartex" xmlns:cx6="http://schemas.microsoft.com/office/drawing/2016/5/12/chartex" xmlns:cx7="http://schemas.microsoft.com/office/drawing/2016/5/13/chartex" xmlns:cx8="http://schemas.microsoft.com/office/drawing/2016/5/14/chartex" xmlns:mc="http://schemas.openxmlformats.org/markup-compatibility/2006" xmlns:aink="http://schemas.microsoft.com/office/drawing/2016/ink" xmlns:am3d="http://schemas.microsoft.com/office/drawing/2017/model3d" xmlns:o="urn:schemas-microsoft-com:office:office" xmlns:oel="http://schemas.microsoft.com/office/2019/extlst" xmlns:r="http://schemas.openxmlformats.org/officeDocument/2006/relationships" xmlns:m="http://schemas.openxmlformats.org/officeDocument/2006/math" xmlns:v="urn:schemas-microsoft-com:vml" xmlns:wp14="http://schemas.microsoft.com/office/word/2010/wordprocessingDrawing" xmlns:wp="http://schemas.openxmlformats.org/drawingml/2006/wordprocessingDrawing" xmlns:w10="urn:schemas-microsoft-com:office:word" xmlns:w="http://schemas.openxmlformats.org/wordprocessingml/2006/main" xmlns:w14="http://schemas.microsoft.com/office/word/2010/wordml" xmlns:w15="http://schemas.microsoft.com/office/word/2012/wordml" xmlns:w16cex="http://schemas.microsoft.com/office/word/2018/wordml/cex" xmlns:w16cid="http://schemas.microsoft.com/office/word/2016/wordml/cid" xmlns:w16="http://schemas.microsoft.com/office/word/2018/wordml" xmlns:w16sdtdh="http://schemas.microsoft.com/office/word/2020/wordml/sdtdatahash" xmlns:w16se="http://schemas.microsoft.com/office/word/2015/wordml/symex" xmlns:wpg="http://schemas.microsoft.com/office/word/2010/wordprocessingGroup" xmlns:wpi="http://schemas.microsoft.com/office/word/2010/wordprocessingInk" xmlns:wne="http://schemas.microsoft.com/office/word/2006/wordml" xmlns:wps="http://schemas.microsoft.com/office/word/2010/wordprocessingShape" mc:Ignorable="w14 w15 w16se w16cid w16 w16cex w16sdtdh wp14">
+<w:numbering xmlns:wpc="http://schemas.microsoft.com/office/word/2010/wordprocessingCanvas" xmlns:cx="http://schemas.microsoft.com/office/drawing/2014/chartex" xmlns:cx1="http://schemas.microsoft.com/office/drawing/2015/9/8/chartex" xmlns:cx2="http://schemas.microsoft.com/office/drawing/2015/10/21/chartex" xmlns:cx3="http://schemas.microsoft.com/office/drawing/2016/5/9/chartex" xmlns:cx4="http://schemas.microsoft.com/office/drawing/2016/5/10/chartex" xmlns:cx5="http://schemas.microsoft.com/office/drawing/2016/5/11/chartex" xmlns:cx6="http://schemas.microsoft.com/office/drawing/2016/5/12/chartex" xmlns:cx7="http://schemas.microsoft.com/office/drawing/2016/5/13/chartex" xmlns:cx8="http://schemas.microsoft.com/office/drawing/2016/5/14/chartex" xmlns:mc="http://schemas.openxmlformats.org/markup-compatibility/2006" xmlns:aink="http://schemas.microsoft.com/office/drawing/2016/ink" xmlns:am3d="http://schemas.microsoft.com/office/drawing/2017/model3d" xmlns:o="urn:schemas-microsoft-com:office:office" xmlns:oel="http://schemas.microsoft.com/office/2019/extlst" xmlns:r="http://schemas.openxmlformats.org/officeDocument/2006/relationships" xmlns:m="http://schemas.openxmlformats.org/officeDocument/2006/math" xmlns:v="urn:schemas-microsoft-com:vml" xmlns:wp14="http://schemas.microsoft.com/office/word/2010/wordprocessingDrawing" xmlns:wp="http://schemas.openxmlformats.org/drawingml/2006/wordprocessingDrawing" xmlns:w10="urn:schemas-microsoft-com:office:word" xmlns:w="http://schemas.openxmlformats.org/wordprocessingml/2006/main" xmlns:w14="http://schemas.microsoft.com/office/word/2010/wordml" xmlns:w15="http://schemas.microsoft.com/office/word/2012/wordml" xmlns:w16cex="http://schemas.microsoft.com/office/word/2018/wordml/cex" xmlns:w16cid="http://schemas.microsoft.com/office/word/2016/wordml/cid" xmlns:w16="http://schemas.microsoft.com/office/word/2018/wordml" xmlns:w16du="http://schemas.microsoft.com/office/word/2023/wordml/word16du" xmlns:w16sdtdh="http://schemas.microsoft.com/office/word/2020/wordml/sdtdatahash" xmlns:w16se="http://schemas.microsoft.com/office/word/2015/wordml/symex" xmlns:wpg="http://schemas.microsoft.com/office/word/2010/wordprocessingGroup" xmlns:wpi="http://schemas.microsoft.com/office/word/2010/wordprocessingInk" xmlns:wne="http://schemas.microsoft.com/office/word/2006/wordml" xmlns:wps="http://schemas.microsoft.com/office/word/2010/wordprocessingShape" mc:Ignorable="w14 w15 w16se w16cid w16 w16cex w16sdtdh w16du wp14">
   <w:abstractNum w:abstractNumId="0" w15:restartNumberingAfterBreak="0">
     <w:nsid w:val="051353B0"/>
     <w:multiLevelType w:val="hybridMultilevel"/>
@@ -14669,7 +14655,7 @@
 </file>
 
 <file path=word/styles.xml><?xml version="1.0" encoding="utf-8"?>
-<w:styles xmlns:mc="http://schemas.openxmlformats.org/markup-compatibility/2006" xmlns:r="http://schemas.openxmlformats.org/officeDocument/2006/relationships" xmlns:w="http://schemas.openxmlformats.org/wordprocessingml/2006/main" xmlns:w14="http://schemas.microsoft.com/office/word/2010/wordml" xmlns:w15="http://schemas.microsoft.com/office/word/2012/wordml" xmlns:w16cex="http://schemas.microsoft.com/office/word/2018/wordml/cex" xmlns:w16cid="http://schemas.microsoft.com/office/word/2016/wordml/cid" xmlns:w16="http://schemas.microsoft.com/office/word/2018/wordml" xmlns:w16sdtdh="http://schemas.microsoft.com/office/word/2020/wordml/sdtdatahash" xmlns:w16se="http://schemas.microsoft.com/office/word/2015/wordml/symex" mc:Ignorable="w14 w15 w16se w16cid w16 w16cex w16sdtdh">
+<w:styles xmlns:mc="http://schemas.openxmlformats.org/markup-compatibility/2006" xmlns:r="http://schemas.openxmlformats.org/officeDocument/2006/relationships" xmlns:w="http://schemas.openxmlformats.org/wordprocessingml/2006/main" xmlns:w14="http://schemas.microsoft.com/office/word/2010/wordml" xmlns:w15="http://schemas.microsoft.com/office/word/2012/wordml" xmlns:w16cex="http://schemas.microsoft.com/office/word/2018/wordml/cex" xmlns:w16cid="http://schemas.microsoft.com/office/word/2016/wordml/cid" xmlns:w16="http://schemas.microsoft.com/office/word/2018/wordml" xmlns:w16du="http://schemas.microsoft.com/office/word/2023/wordml/word16du" xmlns:w16sdtdh="http://schemas.microsoft.com/office/word/2020/wordml/sdtdatahash" xmlns:w16se="http://schemas.microsoft.com/office/word/2015/wordml/symex" mc:Ignorable="w14 w15 w16se w16cid w16 w16cex w16sdtdh w16du">
   <w:docDefaults>
     <w:rPrDefault>
       <w:rPr>

</xml_diff>